<commit_message>
xong xuất file word có điều chỉnh code cho nó tải xuống ở thư mục dowload
</commit_message>
<xml_diff>
--- a/backend/controllers/teacher/export/exam_template.docx
+++ b/backend/controllers/teacher/export/exam_template.docx
@@ -46,7 +46,7 @@
                 <w:szCs w:val="24"/>
                 <w:rFonts w:ascii="Times New Roman" w:cs="Times New Roman" w:eastAsia="Times New Roman" w:hAnsi="Times New Roman"/>
               </w:rPr>
-              <w:t xml:space="preserve">SỞ GD &amp; ĐT THÁI BÌNH</w:t>
+              <w:t xml:space="preserve">lớp 11</w:t>
             </w:r>
           </w:p>
           <w:p>
@@ -63,7 +63,7 @@
                 <w:szCs w:val="26"/>
                 <w:rFonts w:ascii="Times New Roman" w:cs="Times New Roman" w:eastAsia="Times New Roman" w:hAnsi="Times New Roman"/>
               </w:rPr>
-              <w:t xml:space="preserve">TRƯỜNG THPT NGUYỄN TRÃI</w:t>
+              <w:t xml:space="preserve">thpt tân</w:t>
             </w:r>
           </w:p>
         </w:tc>
@@ -94,7 +94,7 @@
                 <w:szCs w:val="28"/>
                 <w:rFonts w:ascii="Times New Roman" w:cs="Times New Roman" w:eastAsia="Times New Roman" w:hAnsi="Times New Roman"/>
               </w:rPr>
-              <w:t xml:space="preserve">ĐỀ KIỂM TRA CHUNG LẦN 1</w:t>
+              <w:t xml:space="preserve">đề thi học kỳ 1</w:t>
             </w:r>
           </w:p>
           <w:p>
@@ -109,7 +109,7 @@
                 <w:szCs w:val="24"/>
                 <w:rFonts w:ascii="Times New Roman" w:cs="Times New Roman" w:eastAsia="Times New Roman" w:hAnsi="Times New Roman"/>
               </w:rPr>
-              <w:t xml:space="preserve">NĂM HỌC: NĂM HỌC 2024 - 2025</w:t>
+              <w:t xml:space="preserve">NĂM HỌC: đây là đề thi</w:t>
             </w:r>
           </w:p>
           <w:p>
@@ -124,7 +124,7 @@
                 <w:szCs w:val="24"/>
                 <w:rFonts w:ascii="Times New Roman" w:cs="Times New Roman" w:eastAsia="Times New Roman" w:hAnsi="Times New Roman"/>
               </w:rPr>
-              <w:t xml:space="preserve">MÔN: Tiếng Anh</w:t>
+              <w:t xml:space="preserve">MÔN: tiếng anh</w:t>
             </w:r>
           </w:p>
           <w:p>
@@ -139,7 +139,7 @@
                 <w:szCs w:val="22"/>
                 <w:rFonts w:ascii="Times New Roman" w:cs="Times New Roman" w:eastAsia="Times New Roman" w:hAnsi="Times New Roman"/>
               </w:rPr>
-              <w:t xml:space="preserve">Thời gian làm bài: 90 phút</w:t>
+              <w:t xml:space="preserve">Thời gian làm bài: 210 phút</w:t>
             </w:r>
           </w:p>
         </w:tc>
@@ -158,7 +158,7 @@
           <w:szCs w:val="22"/>
           <w:rFonts w:ascii="Times New Roman" w:cs="Times New Roman" w:eastAsia="Times New Roman" w:hAnsi="Times New Roman"/>
         </w:rPr>
-        <w:t xml:space="preserve">Mã đề thi: 132</w:t>
+        <w:t xml:space="preserve">Mã đề thi: 123</w:t>
       </w:r>
     </w:p>
     <w:p>
@@ -215,307 +215,12 @@
           <w:szCs w:val="24"/>
           <w:rFonts w:ascii="Times New Roman" w:cs="Times New Roman" w:eastAsia="Times New Roman" w:hAnsi="Times New Roman"/>
         </w:rPr>
-        <w:t xml:space="preserve">1. Mark the letter A, B, C, or D on your answer sheet to indicate the correct answer to each of the following questions.
-I met a man with _______ I used to work.</w:t>
-      </w:r>
-    </w:p>
-    <w:tbl>
-      <w:tblPr>
-        <w:tblW w:type="pct" w:w="100%"/>
-        <w:tblBorders>
-          <w:top w:val="single" w:color="auto" w:sz="4"/>
-          <w:left w:val="single" w:color="auto" w:sz="4"/>
-          <w:bottom w:val="single" w:color="auto" w:sz="4"/>
-          <w:right w:val="single" w:color="auto" w:sz="4"/>
-          <w:insideH w:val="single" w:color="auto" w:sz="4"/>
-          <w:insideV w:val="single" w:color="auto" w:sz="4"/>
-        </w:tblBorders>
-      </w:tblPr>
-      <w:tblGrid>
-        <w:gridCol w:w="100"/>
-        <w:gridCol w:w="100"/>
-      </w:tblGrid>
-      <w:tr>
-        <w:tc>
-          <w:tcPr>
-            <w:tcW w:type="pct" w:w="50%"/>
-            <w:tcBorders>
-              <w:top w:val="single" w:color="FFFFFF"/>
-              <w:left w:val="single" w:color="FFFFFF"/>
-              <w:bottom w:val="single" w:color="FFFFFF"/>
-              <w:right w:val="single" w:color="FFFFFF"/>
-            </w:tcBorders>
-            <w:tcMar>
-              <w:top w:type="dxa" w:w="100"/>
-              <w:left w:type="dxa" w:w="200"/>
-              <w:bottom w:type="dxa" w:w="100"/>
-              <w:right w:type="dxa" w:w="200"/>
-            </w:tcMar>
-          </w:tcPr>
-          <w:p>
-            <w:r>
-              <w:rPr>
-                <w:sz w:val="22"/>
-                <w:szCs w:val="22"/>
-                <w:rFonts w:ascii="Times New Roman" w:cs="Times New Roman" w:eastAsia="Times New Roman" w:hAnsi="Times New Roman"/>
-              </w:rPr>
-              <w:t xml:space="preserve">A. A. what</w:t>
-            </w:r>
-          </w:p>
-        </w:tc>
-        <w:tc>
-          <w:tcPr>
-            <w:tcW w:type="pct" w:w="50%"/>
-            <w:tcBorders>
-              <w:top w:val="single" w:color="FFFFFF"/>
-              <w:left w:val="single" w:color="FFFFFF"/>
-              <w:bottom w:val="single" w:color="FFFFFF"/>
-              <w:right w:val="single" w:color="FFFFFF"/>
-            </w:tcBorders>
-            <w:tcMar>
-              <w:top w:type="dxa" w:w="100"/>
-              <w:left w:type="dxa" w:w="200"/>
-              <w:bottom w:type="dxa" w:w="100"/>
-              <w:right w:type="dxa" w:w="200"/>
-            </w:tcMar>
-          </w:tcPr>
-          <w:p>
-            <w:r>
-              <w:rPr>
-                <w:sz w:val="22"/>
-                <w:szCs w:val="22"/>
-                <w:rFonts w:ascii="Times New Roman" w:cs="Times New Roman" w:eastAsia="Times New Roman" w:hAnsi="Times New Roman"/>
-              </w:rPr>
-              <w:t xml:space="preserve">B. B. whom</w:t>
-            </w:r>
-          </w:p>
-        </w:tc>
-      </w:tr>
-      <w:tr>
-        <w:tc>
-          <w:tcPr>
-            <w:tcW w:type="pct" w:w="50%"/>
-            <w:tcBorders>
-              <w:top w:val="single" w:color="FFFFFF"/>
-              <w:left w:val="single" w:color="FFFFFF"/>
-              <w:bottom w:val="single" w:color="FFFFFF"/>
-              <w:right w:val="single" w:color="FFFFFF"/>
-            </w:tcBorders>
-            <w:tcMar>
-              <w:top w:type="dxa" w:w="100"/>
-              <w:left w:type="dxa" w:w="200"/>
-              <w:bottom w:type="dxa" w:w="100"/>
-              <w:right w:type="dxa" w:w="200"/>
-            </w:tcMar>
-          </w:tcPr>
-          <w:p>
-            <w:r>
-              <w:rPr>
-                <w:sz w:val="22"/>
-                <w:szCs w:val="22"/>
-                <w:rFonts w:ascii="Times New Roman" w:cs="Times New Roman" w:eastAsia="Times New Roman" w:hAnsi="Times New Roman"/>
-              </w:rPr>
-              <w:t xml:space="preserve">C. C. who</w:t>
-            </w:r>
-          </w:p>
-        </w:tc>
-        <w:tc>
-          <w:tcPr>
-            <w:tcW w:type="pct" w:w="50%"/>
-            <w:tcBorders>
-              <w:top w:val="single" w:color="FFFFFF"/>
-              <w:left w:val="single" w:color="FFFFFF"/>
-              <w:bottom w:val="single" w:color="FFFFFF"/>
-              <w:right w:val="single" w:color="FFFFFF"/>
-            </w:tcBorders>
-            <w:tcMar>
-              <w:top w:type="dxa" w:w="100"/>
-              <w:left w:type="dxa" w:w="200"/>
-              <w:bottom w:type="dxa" w:w="100"/>
-              <w:right w:type="dxa" w:w="200"/>
-            </w:tcMar>
-          </w:tcPr>
-          <w:p>
-            <w:r>
-              <w:rPr>
-                <w:sz w:val="22"/>
-                <w:szCs w:val="22"/>
-                <w:rFonts w:ascii="Times New Roman" w:cs="Times New Roman" w:eastAsia="Times New Roman" w:hAnsi="Times New Roman"/>
-              </w:rPr>
-              <w:t xml:space="preserve">D. D. which</w:t>
-            </w:r>
-          </w:p>
-        </w:tc>
-      </w:tr>
-    </w:tbl>
-    <w:p>
-      <w:pPr>
-        <w:spacing w:after="200"/>
-      </w:pPr>
-    </w:p>
-    <w:p>
-      <w:pPr>
-        <w:spacing w:after="150"/>
-      </w:pPr>
-      <w:r>
-        <w:rPr>
-          <w:b/>
-          <w:bCs/>
-          <w:sz w:val="24"/>
-          <w:szCs w:val="24"/>
-          <w:rFonts w:ascii="Times New Roman" w:cs="Times New Roman" w:eastAsia="Times New Roman" w:hAnsi="Times New Roman"/>
-        </w:rPr>
-        <w:t xml:space="preserve">2. Choose the best answer.
-She is the woman _______ I told you about.</w:t>
-      </w:r>
-    </w:p>
-    <w:tbl>
-      <w:tblPr>
-        <w:tblW w:type="pct" w:w="100%"/>
-        <w:tblBorders>
-          <w:top w:val="single" w:color="auto" w:sz="4"/>
-          <w:left w:val="single" w:color="auto" w:sz="4"/>
-          <w:bottom w:val="single" w:color="auto" w:sz="4"/>
-          <w:right w:val="single" w:color="auto" w:sz="4"/>
-          <w:insideH w:val="single" w:color="auto" w:sz="4"/>
-          <w:insideV w:val="single" w:color="auto" w:sz="4"/>
-        </w:tblBorders>
-      </w:tblPr>
-      <w:tblGrid>
-        <w:gridCol w:w="100"/>
-        <w:gridCol w:w="100"/>
-      </w:tblGrid>
-      <w:tr>
-        <w:tc>
-          <w:tcPr>
-            <w:tcW w:type="pct" w:w="50%"/>
-            <w:tcBorders>
-              <w:top w:val="single" w:color="FFFFFF"/>
-              <w:left w:val="single" w:color="FFFFFF"/>
-              <w:bottom w:val="single" w:color="FFFFFF"/>
-              <w:right w:val="single" w:color="FFFFFF"/>
-            </w:tcBorders>
-            <w:tcMar>
-              <w:top w:type="dxa" w:w="100"/>
-              <w:left w:type="dxa" w:w="200"/>
-              <w:bottom w:type="dxa" w:w="100"/>
-              <w:right w:type="dxa" w:w="200"/>
-            </w:tcMar>
-          </w:tcPr>
-          <w:p>
-            <w:r>
-              <w:rPr>
-                <w:sz w:val="22"/>
-                <w:szCs w:val="22"/>
-                <w:rFonts w:ascii="Times New Roman" w:cs="Times New Roman" w:eastAsia="Times New Roman" w:hAnsi="Times New Roman"/>
-              </w:rPr>
-              <w:t xml:space="preserve">A. A. which</w:t>
-            </w:r>
-          </w:p>
-        </w:tc>
-        <w:tc>
-          <w:tcPr>
-            <w:tcW w:type="pct" w:w="50%"/>
-            <w:tcBorders>
-              <w:top w:val="single" w:color="FFFFFF"/>
-              <w:left w:val="single" w:color="FFFFFF"/>
-              <w:bottom w:val="single" w:color="FFFFFF"/>
-              <w:right w:val="single" w:color="FFFFFF"/>
-            </w:tcBorders>
-            <w:tcMar>
-              <w:top w:type="dxa" w:w="100"/>
-              <w:left w:type="dxa" w:w="200"/>
-              <w:bottom w:type="dxa" w:w="100"/>
-              <w:right w:type="dxa" w:w="200"/>
-            </w:tcMar>
-          </w:tcPr>
-          <w:p>
-            <w:r>
-              <w:rPr>
-                <w:sz w:val="22"/>
-                <w:szCs w:val="22"/>
-                <w:rFonts w:ascii="Times New Roman" w:cs="Times New Roman" w:eastAsia="Times New Roman" w:hAnsi="Times New Roman"/>
-              </w:rPr>
-              <w:t xml:space="preserve">B. B. whose</w:t>
-            </w:r>
-          </w:p>
-        </w:tc>
-      </w:tr>
-      <w:tr>
-        <w:tc>
-          <w:tcPr>
-            <w:tcW w:type="pct" w:w="50%"/>
-            <w:tcBorders>
-              <w:top w:val="single" w:color="FFFFFF"/>
-              <w:left w:val="single" w:color="FFFFFF"/>
-              <w:bottom w:val="single" w:color="FFFFFF"/>
-              <w:right w:val="single" w:color="FFFFFF"/>
-            </w:tcBorders>
-            <w:tcMar>
-              <w:top w:type="dxa" w:w="100"/>
-              <w:left w:type="dxa" w:w="200"/>
-              <w:bottom w:type="dxa" w:w="100"/>
-              <w:right w:type="dxa" w:w="200"/>
-            </w:tcMar>
-          </w:tcPr>
-          <w:p>
-            <w:r>
-              <w:rPr>
-                <w:sz w:val="22"/>
-                <w:szCs w:val="22"/>
-                <w:rFonts w:ascii="Times New Roman" w:cs="Times New Roman" w:eastAsia="Times New Roman" w:hAnsi="Times New Roman"/>
-              </w:rPr>
-              <w:t xml:space="preserve">C. C. whom</w:t>
-            </w:r>
-          </w:p>
-        </w:tc>
-        <w:tc>
-          <w:tcPr>
-            <w:tcW w:type="pct" w:w="50%"/>
-            <w:tcBorders>
-              <w:top w:val="single" w:color="FFFFFF"/>
-              <w:left w:val="single" w:color="FFFFFF"/>
-              <w:bottom w:val="single" w:color="FFFFFF"/>
-              <w:right w:val="single" w:color="FFFFFF"/>
-            </w:tcBorders>
-            <w:tcMar>
-              <w:top w:type="dxa" w:w="100"/>
-              <w:left w:type="dxa" w:w="200"/>
-              <w:bottom w:type="dxa" w:w="100"/>
-              <w:right w:type="dxa" w:w="200"/>
-            </w:tcMar>
-          </w:tcPr>
-          <w:p>
-            <w:r>
-              <w:rPr>
-                <w:sz w:val="22"/>
-                <w:szCs w:val="22"/>
-                <w:rFonts w:ascii="Times New Roman" w:cs="Times New Roman" w:eastAsia="Times New Roman" w:hAnsi="Times New Roman"/>
-              </w:rPr>
-              <w:t xml:space="preserve">D. D. who</w:t>
-            </w:r>
-          </w:p>
-        </w:tc>
-      </w:tr>
-    </w:tbl>
-    <w:p>
-      <w:pPr>
-        <w:spacing w:after="200"/>
-      </w:pPr>
-    </w:p>
-    <w:p>
-      <w:pPr>
-        <w:spacing w:after="150"/>
-      </w:pPr>
-      <w:r>
-        <w:rPr>
-          <w:b/>
-          <w:bCs/>
-          <w:sz w:val="24"/>
-          <w:szCs w:val="24"/>
-          <w:rFonts w:ascii="Times New Roman" w:cs="Times New Roman" w:eastAsia="Times New Roman" w:hAnsi="Times New Roman"/>
-        </w:rPr>
-        <w:t xml:space="preserve">3. This is a long question that might span multiple lines. Please choose the correct answer.</w:t>
+        <w:t xml:space="preserve">1. Mark the letter A, B, C, or D on your answer sheet to
+                        indicate the sentence that best combines each pair of
+                        sentences in the following questions
+I don't have a smartphone. I can't keep up with my
+                    classmates on the online learning course.
+</w:t>
       </w:r>
     </w:p>
     <w:tbl>
@@ -560,7 +265,7 @@
                 <w:szCs w:val="22"/>
                 <w:rFonts w:ascii="Times New Roman" w:cs="Times New Roman" w:eastAsia="Times New Roman" w:hAnsi="Times New Roman"/>
               </w:rPr>
-              <w:t xml:space="preserve">A. A. Answer one is very detailed and might take up a full line.</w:t>
+              <w:t xml:space="preserve">A. A. I wish I have a smartphone so that I can keep up with my classmates on the online learning course.</w:t>
             </w:r>
           </w:p>
         </w:tc>
@@ -592,7 +297,7 @@
                 <w:szCs w:val="22"/>
                 <w:rFonts w:ascii="Times New Roman" w:cs="Times New Roman" w:eastAsia="Times New Roman" w:hAnsi="Times New Roman"/>
               </w:rPr>
-              <w:t xml:space="preserve">B. B. Answer two is similarly long and descriptive.</w:t>
+              <w:t xml:space="preserve">B. B. If I have a smartphone, I can keep up with my classmates on the online learning course.</w:t>
             </w:r>
           </w:p>
         </w:tc>
@@ -624,7 +329,7 @@
                 <w:szCs w:val="22"/>
                 <w:rFonts w:ascii="Times New Roman" w:cs="Times New Roman" w:eastAsia="Times New Roman" w:hAnsi="Times New Roman"/>
               </w:rPr>
-              <w:t xml:space="preserve">C. C. Answer three is even more verbose with extra details.</w:t>
+              <w:t xml:space="preserve">C. C. Unless I have a smartphone, I can't keep up with my classmates on the online learning course.</w:t>
             </w:r>
           </w:p>
         </w:tc>
@@ -656,7 +361,7 @@
                 <w:szCs w:val="22"/>
                 <w:rFonts w:ascii="Times New Roman" w:cs="Times New Roman" w:eastAsia="Times New Roman" w:hAnsi="Times New Roman"/>
               </w:rPr>
-              <w:t xml:space="preserve">D. D. Answer four is also detailed and clear.</w:t>
+              <w:t xml:space="preserve">D. D. If I had a smartphone, I could keep up with my classmates on the online learning course.</w:t>
             </w:r>
           </w:p>
         </w:tc>
@@ -693,33 +398,28 @@
           <w:szCs w:val="24"/>
           <w:rFonts w:ascii="Times New Roman" w:cs="Times New Roman" w:eastAsia="Times New Roman" w:hAnsi="Times New Roman"/>
         </w:rPr>
-        <w:t xml:space="preserve">1. She _______ (go) to school every day.</w:t>
-      </w:r>
-    </w:p>
-    <w:p>
-      <w:pPr>
-        <w:spacing w:after="150"/>
-      </w:pPr>
-      <w:r>
-        <w:rPr>
-          <w:sz w:val="24"/>
-          <w:szCs w:val="24"/>
-          <w:rFonts w:ascii="Times New Roman" w:cs="Times New Roman" w:eastAsia="Times New Roman" w:hAnsi="Times New Roman"/>
-        </w:rPr>
-        <w:t xml:space="preserve">2. They _______ (be) happy with their results.</w:t>
-      </w:r>
-    </w:p>
-    <w:p>
-      <w:pPr>
-        <w:spacing w:after="150"/>
-      </w:pPr>
-      <w:r>
-        <w:rPr>
-          <w:sz w:val="24"/>
-          <w:szCs w:val="24"/>
-          <w:rFonts w:ascii="Times New Roman" w:cs="Times New Roman" w:eastAsia="Times New Roman" w:hAnsi="Times New Roman"/>
-        </w:rPr>
-        <w:t xml:space="preserve">3. He _______ (write) a letter to his friend yesterday.</w:t>
+        <w:t xml:space="preserve">1. Complete the form below.
+                            Write NO MORE THAN TWO WORDS AND/OR A NUMBER for each answer.
+                          SHORT STAY ACCOMMODATION
+                            Family Name: Mackinlay
+                            First Name: ____1____
+                            Country of Origin: ____2____
+                            Date of Arrival: ____3____
+                            Number of Tenants: ____4____
+                            Length of Stay: 2 weeks
+                            Purpose of Visit: ____5____
+                            Type of Accommodation: ____6____
+                            Number of Bedrooms: one or
+                            two
+                            Car Parking: off-street
+                            and ____7____
+                            General Area: near the
+                            beach
+                            Other Requirements: near ____8____
+                            Name of Town: ____9____
+                            Client's Email: smac13@hotmail.com
+                            Price Range: up to
+                            $ ____10____ a week</w:t>
       </w:r>
     </w:p>
     <w:p>
@@ -737,193 +437,6 @@
         </w:rPr>
         <w:t xml:space="preserve">CÂU HỎI BÀI NGHE:</w:t>
       </w:r>
-    </w:p>
-    <w:p>
-      <w:pPr>
-        <w:spacing w:after="100"/>
-      </w:pPr>
-      <w:r>
-        <w:rPr>
-          <w:i/>
-          <w:iCs/>
-          <w:sz w:val="22"/>
-          <w:szCs w:val="22"/>
-          <w:rFonts w:ascii="Times New Roman" w:cs="Times New Roman" w:eastAsia="Times New Roman" w:hAnsi="Times New Roman"/>
-        </w:rPr>
-        <w:t xml:space="preserve">Transcript: Hello, I am John. Today we will discuss about environmental protection...</w:t>
-      </w:r>
-    </w:p>
-    <w:p>
-      <w:pPr>
-        <w:spacing w:after="150"/>
-      </w:pPr>
-      <w:r>
-        <w:rPr>
-          <w:b/>
-          <w:bCs/>
-          <w:sz w:val="22"/>
-          <w:szCs w:val="22"/>
-          <w:rFonts w:ascii="Times New Roman" w:cs="Times New Roman" w:eastAsia="Times New Roman" w:hAnsi="Times New Roman"/>
-        </w:rPr>
-        <w:t xml:space="preserve">Audio: </w:t>
-      </w:r>
-      <w:r>
-        <w:rPr>
-          <w:u w:val="single"/>
-          <w:color w:val="0563C1"/>
-          <w:rStyle w:val="Hyperlink"/>
-        </w:rPr>
-        <w:t xml:space="preserve">https://example.com/audio1.mp3</w:t>
-      </w:r>
-    </w:p>
-    <w:p>
-      <w:pPr>
-        <w:spacing w:after="100"/>
-      </w:pPr>
-      <w:r>
-        <w:rPr>
-          <w:b/>
-          <w:bCs/>
-          <w:sz w:val="24"/>
-          <w:szCs w:val="24"/>
-          <w:rFonts w:ascii="Times New Roman" w:cs="Times New Roman" w:eastAsia="Times New Roman" w:hAnsi="Times New Roman"/>
-        </w:rPr>
-        <w:t xml:space="preserve">1.1 What is the main topic of the discussion?</w:t>
-      </w:r>
-    </w:p>
-    <w:p>
-      <w:pPr>
-        <w:spacing w:after="50"/>
-      </w:pPr>
-      <w:r>
-        <w:rPr>
-          <w:sz w:val="22"/>
-          <w:szCs w:val="22"/>
-          <w:rFonts w:ascii="Times New Roman" w:cs="Times New Roman" w:eastAsia="Times New Roman" w:hAnsi="Times New Roman"/>
-        </w:rPr>
-        <w:t xml:space="preserve">A. A. Environmental issues</w:t>
-      </w:r>
-    </w:p>
-    <w:p>
-      <w:pPr>
-        <w:spacing w:after="50"/>
-      </w:pPr>
-      <w:r>
-        <w:rPr>
-          <w:sz w:val="22"/>
-          <w:szCs w:val="22"/>
-          <w:rFonts w:ascii="Times New Roman" w:cs="Times New Roman" w:eastAsia="Times New Roman" w:hAnsi="Times New Roman"/>
-        </w:rPr>
-        <w:t xml:space="preserve">B. B. Wildlife conservation</w:t>
-      </w:r>
-    </w:p>
-    <w:p>
-      <w:pPr>
-        <w:spacing w:after="50"/>
-      </w:pPr>
-      <w:r>
-        <w:rPr>
-          <w:sz w:val="22"/>
-          <w:szCs w:val="22"/>
-          <w:rFonts w:ascii="Times New Roman" w:cs="Times New Roman" w:eastAsia="Times New Roman" w:hAnsi="Times New Roman"/>
-        </w:rPr>
-        <w:t xml:space="preserve">C. C. Urban development</w:t>
-      </w:r>
-    </w:p>
-    <w:p>
-      <w:pPr>
-        <w:spacing w:after="50"/>
-      </w:pPr>
-      <w:r>
-        <w:rPr>
-          <w:sz w:val="22"/>
-          <w:szCs w:val="22"/>
-          <w:rFonts w:ascii="Times New Roman" w:cs="Times New Roman" w:eastAsia="Times New Roman" w:hAnsi="Times New Roman"/>
-        </w:rPr>
-        <w:t xml:space="preserve">D. D. Climate change</w:t>
-      </w:r>
-    </w:p>
-    <w:p>
-      <w:pPr>
-        <w:spacing w:after="150"/>
-      </w:pPr>
-    </w:p>
-    <w:p>
-      <w:pPr>
-        <w:spacing w:after="100"/>
-      </w:pPr>
-      <w:r>
-        <w:rPr>
-          <w:b/>
-          <w:bCs/>
-          <w:sz w:val="24"/>
-          <w:szCs w:val="24"/>
-          <w:rFonts w:ascii="Times New Roman" w:cs="Times New Roman" w:eastAsia="Times New Roman" w:hAnsi="Times New Roman"/>
-        </w:rPr>
-        <w:t xml:space="preserve">1.2 Who is the speaker?</w:t>
-      </w:r>
-    </w:p>
-    <w:p>
-      <w:pPr>
-        <w:spacing w:after="50"/>
-      </w:pPr>
-      <w:r>
-        <w:rPr>
-          <w:sz w:val="22"/>
-          <w:szCs w:val="22"/>
-          <w:rFonts w:ascii="Times New Roman" w:cs="Times New Roman" w:eastAsia="Times New Roman" w:hAnsi="Times New Roman"/>
-        </w:rPr>
-        <w:t xml:space="preserve">A. A. A teacher</w:t>
-      </w:r>
-    </w:p>
-    <w:p>
-      <w:pPr>
-        <w:spacing w:after="50"/>
-      </w:pPr>
-      <w:r>
-        <w:rPr>
-          <w:sz w:val="22"/>
-          <w:szCs w:val="22"/>
-          <w:rFonts w:ascii="Times New Roman" w:cs="Times New Roman" w:eastAsia="Times New Roman" w:hAnsi="Times New Roman"/>
-        </w:rPr>
-        <w:t xml:space="preserve">B. B. A scientist</w:t>
-      </w:r>
-    </w:p>
-    <w:p>
-      <w:pPr>
-        <w:spacing w:after="50"/>
-      </w:pPr>
-      <w:r>
-        <w:rPr>
-          <w:sz w:val="22"/>
-          <w:szCs w:val="22"/>
-          <w:rFonts w:ascii="Times New Roman" w:cs="Times New Roman" w:eastAsia="Times New Roman" w:hAnsi="Times New Roman"/>
-        </w:rPr>
-        <w:t xml:space="preserve">C. C. A student</w:t>
-      </w:r>
-    </w:p>
-    <w:p>
-      <w:pPr>
-        <w:spacing w:after="50"/>
-      </w:pPr>
-      <w:r>
-        <w:rPr>
-          <w:sz w:val="22"/>
-          <w:szCs w:val="22"/>
-          <w:rFonts w:ascii="Times New Roman" w:cs="Times New Roman" w:eastAsia="Times New Roman" w:hAnsi="Times New Roman"/>
-        </w:rPr>
-        <w:t xml:space="preserve">D. D. A journalist</w:t>
-      </w:r>
-    </w:p>
-    <w:p>
-      <w:pPr>
-        <w:spacing w:after="150"/>
-      </w:pPr>
-    </w:p>
-    <w:p>
-      <w:pPr>
-        <w:spacing w:after="200"/>
-      </w:pPr>
     </w:p>
     <w:sectPr>
       <w:pgSz w:w="11906" w:h="16838" w:orient="portrait"/>

</xml_diff>